<commit_message>
with stats and stories
</commit_message>
<xml_diff>
--- a/scripts/08_results.docx
+++ b/scripts/08_results.docx
@@ -4,72 +4,12 @@
   <w:body>
     <w:p>
       <w:pPr>
-        <w:pStyle w:val="Title"/>
-      </w:pPr>
-      <w:r>
-        <w:t xml:space="preserve">Chapter</w:t>
-      </w:r>
-      <w:r>
-        <w:t xml:space="preserve"> </w:t>
-      </w:r>
-      <w:r>
-        <w:t xml:space="preserve">2</w:t>
-      </w:r>
-      <w:r>
-        <w:t xml:space="preserve"> </w:t>
-      </w:r>
-      <w:r>
-        <w:t xml:space="preserve">Results</w:t>
-      </w:r>
-    </w:p>
-    <w:p>
-      <w:pPr>
-        <w:pStyle w:val="Author"/>
-      </w:pPr>
-      <w:r>
-        <w:t xml:space="preserve">Rayna</w:t>
-      </w:r>
-      <w:r>
-        <w:t xml:space="preserve"> </w:t>
-      </w:r>
-      <w:r>
-        <w:t xml:space="preserve">M.</w:t>
-      </w:r>
-      <w:r>
-        <w:t xml:space="preserve"> </w:t>
-      </w:r>
-      <w:r>
-        <w:t xml:space="preserve">Harris</w:t>
-      </w:r>
-    </w:p>
-    <w:p>
-      <w:pPr>
-        <w:pStyle w:val="Date"/>
-      </w:pPr>
-      <w:r>
-        <w:t xml:space="preserve">December</w:t>
-      </w:r>
-      <w:r>
-        <w:t xml:space="preserve"> </w:t>
-      </w:r>
-      <w:r>
-        <w:t xml:space="preserve">2,</w:t>
-      </w:r>
-      <w:r>
-        <w:t xml:space="preserve"> </w:t>
-      </w:r>
-      <w:r>
-        <w:t xml:space="preserve">2017</w:t>
-      </w:r>
-    </w:p>
-    <w:p>
-      <w:pPr>
         <w:pStyle w:val="Heading1"/>
       </w:pPr>
-      <w:bookmarkStart w:id="21" w:name="no-significant-pre-training-group-differences-by-genoetype-or-treatment"/>
+      <w:bookmarkStart w:id="21" w:name="no-significant-pre-training-group-differences"/>
       <w:bookmarkEnd w:id="21"/>
       <w:r>
-        <w:t xml:space="preserve">No significant pre-training group differences by genoetype or treatment</w:t>
+        <w:t xml:space="preserve">No significant pre-training group differences</w:t>
       </w:r>
     </w:p>
     <w:p>
@@ -77,16 +17,42 @@
         <w:pStyle w:val="FirstParagraph"/>
       </w:pPr>
       <w:r>
-        <w:t xml:space="preserve">First I examined the data to determine if the groups were different prior to experiencing shock. I found that all groups where equal in the proportion of time spent in all four quadrants of the arena (</w:t>
+        <w:t xml:space="preserve">First I examined the data to determine if the groups were different prior to experiencing shock. I found that all groups where equal in the proportion of time spent in four quadrants of the arena (</w:t>
       </w:r>
       <w:r>
         <w:rPr>
           <w:b/>
         </w:rPr>
-        <w:t xml:space="preserve">Figure 2.2</w:t>
-      </w:r>
-      <w:r>
-        <w:t xml:space="preserve">). There was no significant effect of geneotype, training, or the interaction on pre-training proportion of time spent in the shock zone (F(3,35) = 0.132 p = 0.94), clockwise (F(3,35) = 0.660, p = 0.58), opposite (F(3,35) = 1.312, p = 0.29), or counter clockwise (F(3,35) = 0.816, p = 0.49).</w:t>
+        <w:t xml:space="preserve">Figure 2.2A</w:t>
+      </w:r>
+      <w:r>
+        <w:t xml:space="preserve">). There was no significant interaction effect of geneotype and training on pre-training proportion of time spent in the shock zone (mean = 0.24, F(3,35) = 0.132 p = 0.94), clockwise (mean = 0.26, F(3,35) = 0.660, p = 0.58), opposite (mean = 0.21, F(3,35) = 1.312, p = 0.29), or counter clockwise (mean = 0.28, F(3,35) = 0.816, p = 0.49).</w:t>
+      </w:r>
+    </w:p>
+    <w:p>
+      <w:pPr>
+        <w:pStyle w:val="BodyText"/>
+      </w:pPr>
+      <w:r>
+        <w:t xml:space="preserve">There was also no significant effect of geneotype, training, or the interaction on pre-training number of entrances (</w:t>
+      </w:r>
+      <w:r>
+        <w:rPr>
+          <w:b/>
+        </w:rPr>
+        <w:t xml:space="preserve">Figure 2.2B</w:t>
+      </w:r>
+      <w:r>
+        <w:t xml:space="preserve">) or path to the first entrance (</w:t>
+      </w:r>
+      <w:r>
+        <w:rPr>
+          <w:b/>
+        </w:rPr>
+        <w:t xml:space="preserve">Figure 2.2C</w:t>
+      </w:r>
+      <w:r>
+        <w:t xml:space="preserve">), which are two measures that are used to identify the avoidance strategy. The was no significant mian effect or interaction between number of entrances (mean = 28.58, F(3,35) = 1.643, p = 0.20) or path to the 1st entrance (mean = 0.42, F(3,35) = 0.165, p = 0.92)</w:t>
       </w:r>
     </w:p>
     <w:p>
@@ -96,9 +62,9 @@
       <w:r>
         <w:drawing>
           <wp:inline>
-            <wp:extent cx="4281471" cy="2021466"/>
+            <wp:extent cx="5334000" cy="2006138"/>
             <wp:effectExtent b="0" l="0" r="0" t="0"/>
-            <wp:docPr descr="Figure 2: Pre-training proportion time spent is equal across all groups" title="" id="1" name="Picture"/>
+            <wp:docPr descr="Figure 2.2: No group differences prior to behavioral manipulation." title="" id="1" name="Picture"/>
             <a:graphic>
               <a:graphicData uri="http://schemas.openxmlformats.org/drawingml/2006/picture">
                 <pic:pic>
@@ -117,7 +83,7 @@
                   <pic:spPr bwMode="auto">
                     <a:xfrm>
                       <a:off x="0" y="0"/>
-                      <a:ext cx="4281471" cy="2021466"/>
+                      <a:ext cx="5334000" cy="2006138"/>
                     </a:xfrm>
                     <a:prstGeom prst="rect">
                       <a:avLst/>
@@ -141,27 +107,27 @@
         <w:pStyle w:val="ImageCaption"/>
       </w:pPr>
       <w:r>
-        <w:t xml:space="preserve">Figure 2: Pre-training proportion time spent is equal across all groups</w:t>
+        <w:t xml:space="preserve">Figure 2.2: No group differences prior to behavioral manipulation.</w:t>
       </w:r>
     </w:p>
     <w:p>
       <w:pPr>
         <w:pStyle w:val="Heading5"/>
       </w:pPr>
-      <w:bookmarkStart w:id="23" w:name="this-graph-shows-that-all-groups-of-mice-spend-25-of-their-time-equally-across-four-quadrants-of-the-arena-during-the-pre-training-session.-pink-future-shock-zone-dark-green-clockwise-green-opposite-the-shock-zone-light-green-counter-clockwise."/>
+      <w:bookmarkStart w:id="23" w:name="a-this-graph-shows-that-all-groups-of-mice-spend-25-of-their-time-equally-across-four-quadrants-of-the-arena-during-the-pre-training-session-pink-future-shock-zone-dark-green-clockwise-green-opposite-the-shock-zone-light-green-counter-clockwise.-b-pre-training-number-of-entrances-into-the-shock-zone-and-c-path-to-first-entrance-are-not-sinificantly-different-between-treatment-groups-and-genotypes-dark-grey-yoked-consistent-red-consistently-trained-light-grey-yoked-conflict-peach-conflict-trained."/>
       <w:bookmarkEnd w:id="23"/>
       <w:r>
-        <w:t xml:space="preserve">This graph shows that all groups of mice spend 25% of their time equally across four quadrants of the arena during the pre-training session. Pink: future shock zone, dark green: clockwise, green: opposite the shock zone, light green: counter clockwise.</w:t>
+        <w:t xml:space="preserve">A) This graph shows that all groups of mice spend ~ 25% of their time equally across four quadrants of the arena during the pre-training session (pink: future shock zone, dark green: clockwise, green: opposite the shock zone, light green: counter clockwise). B) Pre-training number of entrances into the shock zone and C) path to first entrance are not sinificantly different between treatment groups and genotypes (dark grey: yoked-consistent, red: consistently-trained, light grey: yoked-conflict, peach: conflict-trained).</w:t>
       </w:r>
     </w:p>
     <w:p>
       <w:pPr>
         <w:pStyle w:val="Heading1"/>
       </w:pPr>
-      <w:bookmarkStart w:id="24" w:name="effect-of-genotype-on-space-use-is-smaller-than-the-effects-on-avoidance"/>
+      <w:bookmarkStart w:id="24" w:name="the-training-group-but-not-genotype-influences-distribution-of-time-spent"/>
       <w:bookmarkEnd w:id="24"/>
       <w:r>
-        <w:t xml:space="preserve">Effect of genotype on space use is smaller than the effects on avoidance</w:t>
+        <w:t xml:space="preserve">The training group but not genotype influences distribution of time spent</w:t>
       </w:r>
     </w:p>
     <w:p>
@@ -169,19 +135,28 @@
         <w:pStyle w:val="FirstParagraph"/>
       </w:pPr>
       <w:r>
-        <w:t xml:space="preserve">Next I asked if the groups differences in their avoidance of the shock zone? </w:t>
-      </w:r>
-    </w:p>
-    <w:p>
-      <w:pPr>
-        <w:pStyle w:val="Figure"/>
+        <w:t xml:space="preserve">After confirming equal variation amoung groups during pre-training, I asked if there were groups differences in the distribution of time spent during training, retest, conflict session (</w:t>
+      </w:r>
+      <w:r>
+        <w:rPr>
+          <w:b/>
+        </w:rPr>
+        <w:t xml:space="preserve">Fig. 2.3</w:t>
+      </w:r>
+      <w:r>
+        <w:t xml:space="preserve">). Using a linear model I found that time spent in the shock zone is not significantly influenced by genotype (F= (1,286) = 1.49, p = 0.22) by is influenced by training (F= (2,286) = 128.58, p &lt; 0). This linear model with training, genotype, and the interactino expalins 73% of the variation in time spent in the shock zone. Among only the yoked groups, there is no effect of genotype (F= (1,80) = 0.040, p = 0.84) or training (F= (1,80) = 3.438, p = 0.067) on time spent in the shock zone.</w:t>
+      </w:r>
+    </w:p>
+    <w:p>
+      <w:pPr>
+        <w:pStyle w:val="FigureWithCaption"/>
       </w:pPr>
       <w:r>
         <w:drawing>
           <wp:inline>
             <wp:extent cx="5334000" cy="3335024"/>
             <wp:effectExtent b="0" l="0" r="0" t="0"/>
-            <wp:docPr descr="" title="" id="1" name="Picture"/>
+            <wp:docPr descr="Figure 2.3. Proportion of time spent in in the arena with the shock on." title="" id="1" name="Picture"/>
             <a:graphic>
               <a:graphicData uri="http://schemas.openxmlformats.org/drawingml/2006/picture">
                 <pic:pic>
@@ -221,25 +196,60 @@
     </w:p>
     <w:p>
       <w:pPr>
-        <w:pStyle w:val="Figure"/>
+        <w:pStyle w:val="ImageCaption"/>
+      </w:pPr>
+      <w:r>
+        <w:t xml:space="preserve">Figure 2.3. Proportion of time spent in in the arena with the shock on.</w:t>
+      </w:r>
+    </w:p>
+    <w:p>
+      <w:pPr>
+        <w:pStyle w:val="Heading5"/>
+      </w:pPr>
+      <w:bookmarkStart w:id="26" w:name="the-aveage-proportion-of-time-spent-in-each-60-degree-guadrant-of-the-arena-was-caluculated-or-each-group-for-each-session-with-the-shock-was-on-t1t2t3-training-sessions-1-3-r1-retest-c1-c2-c3-conflict-training-sessions-pink-future-shock-zone-dark-green-clockwise-green-opposite-the-shock-zone-light-green-counter-clockwis-.-for-trained-mice-mice-are-expected-to-spend-very-little-time-in-the-shock-zone-0.4-and-to-equally-split-their-time-between-the-three-remaining-quadrants-32-each.-for-yoked-mice-time-spent-is-expected-to-be-equally-distributed-across-all-four-quatrants-25-each."/>
+      <w:bookmarkEnd w:id="26"/>
+      <w:r>
+        <w:t xml:space="preserve">The aveage proportion of time spent in each 60 degree guadrant of the arena was caluculated or each group for each session with the shock was on (T1,T2,T3: training sessions 1-3; R1: retest; C1, C2, C3: conflict training sessions; pink: future shock zone; dark green: clockwise; green: opposite the shock zone; light green: counter clockwis ). For trained mice, mice are expected to spend very little time in the shock zone (&lt;0.4%) and to equally split their time between the three remaining quadrants (~32% each). For yoked mice, time spent is expected to be equally distributed across all four quatrants (~25% each).</w:t>
+      </w:r>
+    </w:p>
+    <w:p>
+      <w:pPr>
+        <w:pStyle w:val="FirstParagraph"/>
+      </w:pPr>
+      <w:r>
+        <w:t xml:space="preserve">The differences between the conflict and consistnetly trained mice are appearent during the three conflict training sessions (</w:t>
+      </w:r>
+      <w:r>
+        <w:rPr>
+          <w:b/>
+        </w:rPr>
+        <w:t xml:space="preserve">Fig 2.4</w:t>
+      </w:r>
+      <w:r>
+        <w:t xml:space="preserve">). Both consitent and conflict groups avoid the shock zone, spending less than 2% of thier time in the shock zone (mean = 0.019, F (1,78) = 1.2166, p = 0.27). Consiently trained groups spend significantly less time clockwise of the shock zone than conflict trained groups (F (1,78) = 23.3405, p &lt; 0.001). Consistnetly trainined groups spend more time in the counter clockwise zone than conflict trained mice (F (1,78) = 8.2837, p = 0.005). FMR1-K0 mice spend less time opposite of the shock zone (F (1,78) = 4.7442, p = 0.032)</w:t>
+      </w:r>
+    </w:p>
+    <w:p>
+      <w:pPr>
+        <w:pStyle w:val="FigureWithCaption"/>
       </w:pPr>
       <w:r>
         <w:drawing>
           <wp:inline>
             <wp:extent cx="5334000" cy="1579312"/>
             <wp:effectExtent b="0" l="0" r="0" t="0"/>
-            <wp:docPr descr="" title="" id="1" name="Picture"/>
+            <wp:docPr descr="Figure 2.4" title="" id="1" name="Picture"/>
             <a:graphic>
               <a:graphicData uri="http://schemas.openxmlformats.org/drawingml/2006/picture">
                 <pic:pic>
                   <pic:nvPicPr>
-                    <pic:cNvPr descr="../figures/fig1-08.png" id="0" name="Picture"/>
+                    <pic:cNvPr descr="../figures/fig1-07.png" id="0" name="Picture"/>
                     <pic:cNvPicPr>
                       <a:picLocks noChangeArrowheads="1" noChangeAspect="1"/>
                     </pic:cNvPicPr>
                   </pic:nvPicPr>
                   <pic:blipFill>
-                    <a:blip r:embed="rId26"/>
+                    <a:blip r:embed="rId27"/>
                     <a:stretch>
                       <a:fillRect/>
                     </a:stretch>
@@ -268,6 +278,14 @@
     </w:p>
     <w:p>
       <w:pPr>
+        <w:pStyle w:val="ImageCaption"/>
+      </w:pPr>
+      <w:r>
+        <w:t xml:space="preserve">Figure 2.4</w:t>
+      </w:r>
+    </w:p>
+    <w:p>
+      <w:pPr>
         <w:pStyle w:val="Figure"/>
       </w:pPr>
       <w:r>
@@ -286,7 +304,7 @@
                     </pic:cNvPicPr>
                   </pic:nvPicPr>
                   <pic:blipFill>
-                    <a:blip r:embed="rId27"/>
+                    <a:blip r:embed="rId28"/>
                     <a:stretch>
                       <a:fillRect/>
                     </a:stretch>
@@ -381,7 +399,7 @@
                     </pic:cNvPicPr>
                   </pic:nvPicPr>
                   <pic:blipFill>
-                    <a:blip r:embed="rId28"/>
+                    <a:blip r:embed="rId29"/>
                     <a:stretch>
                       <a:fillRect/>
                     </a:stretch>
@@ -412,8 +430,8 @@
       <w:pPr>
         <w:pStyle w:val="Heading3"/>
       </w:pPr>
-      <w:bookmarkStart w:id="29" w:name="identify-transcriptional-response-to-constitutive-gene-knockdown-of-fragile-x-mental-retardation-protein-fmrp"/>
-      <w:bookmarkEnd w:id="29"/>
+      <w:bookmarkStart w:id="30" w:name="identify-transcriptional-response-to-constitutive-gene-knockdown-of-fragile-x-mental-retardation-protein-fmrp"/>
+      <w:bookmarkEnd w:id="30"/>
       <w:r>
         <w:t xml:space="preserve">Identify transcriptional response to constitutive gene knockdown of fragile x mental retardation protein (FMRP)</w:t>
       </w:r>
@@ -422,8 +440,8 @@
       <w:pPr>
         <w:pStyle w:val="Heading3"/>
       </w:pPr>
-      <w:bookmarkStart w:id="30" w:name="show-that-synaptic-strength-not-diminished-despite-reduced-calcium-activity"/>
-      <w:bookmarkEnd w:id="30"/>
+      <w:bookmarkStart w:id="31" w:name="show-that-synaptic-strength-not-diminished-despite-reduced-calcium-activity"/>
+      <w:bookmarkEnd w:id="31"/>
       <w:r>
         <w:t xml:space="preserve">Show that synaptic strength not diminished despite reduced calcium activity</w:t>
       </w:r>
@@ -448,7 +466,7 @@
                     </pic:cNvPicPr>
                   </pic:nvPicPr>
                   <pic:blipFill>
-                    <a:blip r:embed="rId31"/>
+                    <a:blip r:embed="rId32"/>
                     <a:stretch>
                       <a:fillRect/>
                     </a:stretch>
@@ -495,7 +513,7 @@
                     </pic:cNvPicPr>
                   </pic:nvPicPr>
                   <pic:blipFill>
-                    <a:blip r:embed="rId32"/>
+                    <a:blip r:embed="rId33"/>
                     <a:stretch>
                       <a:fillRect/>
                     </a:stretch>
@@ -568,8 +586,8 @@
       <w:pPr>
         <w:pStyle w:val="Heading3"/>
       </w:pPr>
-      <w:bookmarkStart w:id="33" w:name="reproduction-of-and-comparision-to-the-ceolin-et-al.-201732-study"/>
-      <w:bookmarkEnd w:id="33"/>
+      <w:bookmarkStart w:id="34" w:name="reproduction-of-and-comparision-to-the-ceolin-et-al.-201732-study"/>
+      <w:bookmarkEnd w:id="34"/>
       <w:r>
         <w:t xml:space="preserve">Reproduction of and comparision to the Ceolin et al. 201732 study</w:t>
       </w:r>
@@ -594,7 +612,7 @@
                     </pic:cNvPicPr>
                   </pic:nvPicPr>
                   <pic:blipFill>
-                    <a:blip r:embed="rId34"/>
+                    <a:blip r:embed="rId35"/>
                     <a:stretch>
                       <a:fillRect/>
                     </a:stretch>
@@ -741,7 +759,7 @@
     </w:lvl>
   </w:abstractNum>
   <w:abstractNum w:abstractNumId="990">
-    <w:nsid w:val="d0b6269d"/>
+    <w:nsid w:val="46bc2f26"/>
     <w:multiLevelType w:val="multilevel"/>
     <w:lvl w:ilvl="0">
       <w:numFmt w:val="bullet"/>
@@ -822,7 +840,7 @@
     </w:lvl>
   </w:abstractNum>
   <w:abstractNum w:abstractNumId="99821">
-    <w:nsid w:val="ac85c744"/>
+    <w:nsid w:val="d283244c"/>
     <w:multiLevelType w:val="multilevel"/>
     <w:lvl w:ilvl="0">
       <w:start w:val="1"/>

</xml_diff>